<commit_message>
Do Q1 + Q2
</commit_message>
<xml_diff>
--- a/Bouneffa_Abebe.docx
+++ b/Bouneffa_Abebe.docx
@@ -109,7 +109,6 @@
                                         <w:color w:val="3498DB"/>
                                       </w:rPr>
                                     </w:pPr>
-                                    <w:proofErr w:type="spellStart"/>
                                     <w:r>
                                       <w:rPr>
                                         <w:rFonts w:ascii="Bebas Kai" w:hAnsi="Bebas Kai"/>
@@ -117,7 +116,6 @@
                                       </w:rPr>
                                       <w:t>Statistiques</w:t>
                                     </w:r>
-                                    <w:proofErr w:type="spellEnd"/>
                                   </w:p>
                                 </w:sdtContent>
                               </w:sdt>
@@ -320,6 +318,7 @@
     <w:p>
       <w:pPr>
         <w:pStyle w:val="Heading1"/>
+        <w:ind w:left="1440"/>
         <w:rPr>
           <w:rFonts w:ascii="Bebas Kai" w:hAnsi="Bebas Kai"/>
           <w:color w:val="404040" w:themeColor="text1" w:themeTint="BF"/>
@@ -341,6 +340,7 @@
     </w:p>
     <w:p>
       <w:pPr>
+        <w:ind w:left="1440"/>
         <w:rPr>
           <w:rFonts w:ascii="Bebas Kai" w:hAnsi="Bebas Kai"/>
           <w:color w:val="404040" w:themeColor="text1" w:themeTint="BF"/>
@@ -443,7 +443,7 @@
           <w:szCs w:val="26"/>
           <w:lang w:val="fr-FR"/>
         </w:rPr>
-        <w:t>est une variable qualitative, elle est égale à 1 si l’ancien étudiant a réussi à s’insérer professionnellement sinon elle est égale à 0. Comme c’est une variable qualitative on a décidé de la représenter avec un histogramme et un camembert.</w:t>
+        <w:t>est une variable qualitative, elle est égale à 1 si l’ancien étudiant a réussi à s’insérer professionnellement sinon elle est égale à 0. Comme c’est une variable qualitative on a décidé de la représenter avec un histogramme.</w:t>
       </w:r>
     </w:p>
     <w:p>
@@ -456,6 +456,70 @@
           <w:lang w:val="fr-FR"/>
         </w:rPr>
       </w:pPr>
+      <w:r>
+        <w:rPr>
+          <w:rFonts w:ascii="Roboto" w:hAnsi="Roboto"/>
+          <w:noProof/>
+          <w:color w:val="auto"/>
+          <w:sz w:val="26"/>
+          <w:szCs w:val="26"/>
+          <w:lang w:val="fr-FR" w:eastAsia="fr-FR"/>
+        </w:rPr>
+        <w:drawing>
+          <wp:anchor distT="0" distB="0" distL="114300" distR="114300" simplePos="0" relativeHeight="251663360" behindDoc="1" locked="0" layoutInCell="1" allowOverlap="1" wp14:anchorId="7DBC8717" wp14:editId="44978893">
+            <wp:simplePos x="0" y="0"/>
+            <wp:positionH relativeFrom="margin">
+              <wp:posOffset>-2569</wp:posOffset>
+            </wp:positionH>
+            <wp:positionV relativeFrom="page">
+              <wp:posOffset>3308279</wp:posOffset>
+            </wp:positionV>
+            <wp:extent cx="5486400" cy="3451225"/>
+            <wp:effectExtent l="0" t="0" r="0" b="0"/>
+            <wp:wrapTight wrapText="bothSides">
+              <wp:wrapPolygon edited="0">
+                <wp:start x="0" y="0"/>
+                <wp:lineTo x="0" y="21461"/>
+                <wp:lineTo x="21525" y="21461"/>
+                <wp:lineTo x="21525" y="0"/>
+                <wp:lineTo x="0" y="0"/>
+              </wp:wrapPolygon>
+            </wp:wrapTight>
+            <wp:docPr id="1" name="Picture 1"/>
+            <wp:cNvGraphicFramePr>
+              <a:graphicFrameLocks xmlns:a="http://schemas.openxmlformats.org/drawingml/2006/main" noChangeAspect="1"/>
+            </wp:cNvGraphicFramePr>
+            <a:graphic xmlns:a="http://schemas.openxmlformats.org/drawingml/2006/main">
+              <a:graphicData uri="http://schemas.openxmlformats.org/drawingml/2006/picture">
+                <pic:pic xmlns:pic="http://schemas.openxmlformats.org/drawingml/2006/picture">
+                  <pic:nvPicPr>
+                    <pic:cNvPr id="1" name="Hist_6_mois.png"/>
+                    <pic:cNvPicPr/>
+                  </pic:nvPicPr>
+                  <pic:blipFill>
+                    <a:blip r:embed="rId11"/>
+                    <a:stretch>
+                      <a:fillRect/>
+                    </a:stretch>
+                  </pic:blipFill>
+                  <pic:spPr>
+                    <a:xfrm>
+                      <a:off x="0" y="0"/>
+                      <a:ext cx="5486400" cy="3451225"/>
+                    </a:xfrm>
+                    <a:prstGeom prst="rect">
+                      <a:avLst/>
+                    </a:prstGeom>
+                  </pic:spPr>
+                </pic:pic>
+              </a:graphicData>
+            </a:graphic>
+            <wp14:sizeRelV relativeFrom="margin">
+              <wp14:pctHeight>0</wp14:pctHeight>
+            </wp14:sizeRelV>
+          </wp:anchor>
+        </w:drawing>
+      </w:r>
       <w:r>
         <w:rPr>
           <w:rFonts w:ascii="Roboto" w:hAnsi="Roboto"/>
@@ -477,8 +541,52 @@
           <w:lang w:val="fr-FR"/>
         </w:rPr>
       </w:pPr>
-      <w:bookmarkStart w:id="5" w:name="_GoBack"/>
-      <w:bookmarkEnd w:id="5"/>
+      <w:r>
+        <w:rPr>
+          <w:rFonts w:ascii="Roboto" w:hAnsi="Roboto"/>
+          <w:noProof/>
+          <w:color w:val="auto"/>
+          <w:sz w:val="26"/>
+          <w:szCs w:val="26"/>
+          <w:lang w:val="fr-FR" w:eastAsia="fr-FR"/>
+        </w:rPr>
+        <w:lastRenderedPageBreak/>
+        <w:drawing>
+          <wp:inline distT="0" distB="0" distL="0" distR="0" wp14:anchorId="7E29A003" wp14:editId="1DEC953E">
+            <wp:extent cx="5486400" cy="3451225"/>
+            <wp:effectExtent l="0" t="0" r="0" b="0"/>
+            <wp:docPr id="4" name="Picture 4"/>
+            <wp:cNvGraphicFramePr>
+              <a:graphicFrameLocks xmlns:a="http://schemas.openxmlformats.org/drawingml/2006/main" noChangeAspect="1"/>
+            </wp:cNvGraphicFramePr>
+            <a:graphic xmlns:a="http://schemas.openxmlformats.org/drawingml/2006/main">
+              <a:graphicData uri="http://schemas.openxmlformats.org/drawingml/2006/picture">
+                <pic:pic xmlns:pic="http://schemas.openxmlformats.org/drawingml/2006/picture">
+                  <pic:nvPicPr>
+                    <pic:cNvPr id="2" name="Hist_18_mois.png"/>
+                    <pic:cNvPicPr/>
+                  </pic:nvPicPr>
+                  <pic:blipFill>
+                    <a:blip r:embed="rId12"/>
+                    <a:stretch>
+                      <a:fillRect/>
+                    </a:stretch>
+                  </pic:blipFill>
+                  <pic:spPr>
+                    <a:xfrm>
+                      <a:off x="0" y="0"/>
+                      <a:ext cx="5486400" cy="3451225"/>
+                    </a:xfrm>
+                    <a:prstGeom prst="rect">
+                      <a:avLst/>
+                    </a:prstGeom>
+                  </pic:spPr>
+                </pic:pic>
+              </a:graphicData>
+            </a:graphic>
+          </wp:inline>
+        </w:drawing>
+      </w:r>
       <w:r>
         <w:rPr>
           <w:rFonts w:ascii="Roboto" w:hAnsi="Roboto"/>
@@ -490,9 +598,259 @@
         <w:t xml:space="preserve"> </w:t>
       </w:r>
     </w:p>
+    <w:p>
+      <w:pPr>
+        <w:rPr>
+          <w:rFonts w:ascii="Roboto" w:hAnsi="Roboto"/>
+          <w:color w:val="auto"/>
+          <w:sz w:val="26"/>
+          <w:szCs w:val="26"/>
+          <w:lang w:val="fr-FR"/>
+        </w:rPr>
+      </w:pPr>
+      <w:r>
+        <w:rPr>
+          <w:rFonts w:ascii="Roboto" w:hAnsi="Roboto"/>
+          <w:color w:val="auto"/>
+          <w:sz w:val="26"/>
+          <w:szCs w:val="26"/>
+          <w:lang w:val="fr-FR"/>
+        </w:rPr>
+        <w:t xml:space="preserve">On voit bien que même si le nombre d’observations a diminué, l’activité des anciens étudiant sondé après 18 mois est bien supérieure à celle des étudiants sondés après 6 mois seulement. </w:t>
+      </w:r>
+      <w:r>
+        <w:rPr>
+          <w:rFonts w:ascii="Roboto" w:hAnsi="Roboto"/>
+          <w:color w:val="auto"/>
+          <w:sz w:val="26"/>
+          <w:szCs w:val="26"/>
+          <w:lang w:val="fr-FR"/>
+        </w:rPr>
+        <w:t xml:space="preserve">Ça se confirme aussi au niveau de la moyenne, en effet on voit que la moyenne du taux d’insertion après 6 mois est de 0.59 alors qu’on obtient une moyenne de 0.82 après 18 mois. </w:t>
+      </w:r>
+      <w:r>
+        <w:rPr>
+          <w:rFonts w:ascii="Roboto" w:hAnsi="Roboto"/>
+          <w:color w:val="auto"/>
+          <w:sz w:val="26"/>
+          <w:szCs w:val="26"/>
+          <w:lang w:val="fr-FR"/>
+        </w:rPr>
+        <w:t>On en conclut donc que le taux d’activité est significativement différent.</w:t>
+      </w:r>
+    </w:p>
+    <w:p>
+      <w:pPr>
+        <w:rPr>
+          <w:rFonts w:ascii="Bebas Kai" w:hAnsi="Bebas Kai"/>
+          <w:color w:val="404040" w:themeColor="text1" w:themeTint="BF"/>
+          <w:sz w:val="60"/>
+          <w:szCs w:val="60"/>
+          <w:lang w:val="fr-FR"/>
+        </w:rPr>
+      </w:pPr>
+      <w:r>
+        <w:rPr>
+          <w:rFonts w:ascii="Bebas Kai" w:hAnsi="Bebas Kai"/>
+          <w:color w:val="404040" w:themeColor="text1" w:themeTint="BF"/>
+          <w:sz w:val="60"/>
+          <w:szCs w:val="60"/>
+          <w:lang w:val="fr-FR"/>
+        </w:rPr>
+        <w:t>Question 2</w:t>
+      </w:r>
+      <w:r>
+        <w:rPr>
+          <w:rFonts w:ascii="Bebas Kai" w:hAnsi="Bebas Kai"/>
+          <w:color w:val="404040" w:themeColor="text1" w:themeTint="BF"/>
+          <w:sz w:val="60"/>
+          <w:szCs w:val="60"/>
+          <w:lang w:val="fr-FR"/>
+        </w:rPr>
+        <w:t xml:space="preserve"> : </w:t>
+      </w:r>
+    </w:p>
+    <w:p>
+      <w:pPr>
+        <w:rPr>
+          <w:rFonts w:ascii="Roboto" w:hAnsi="Roboto"/>
+          <w:color w:val="auto"/>
+          <w:sz w:val="26"/>
+          <w:szCs w:val="26"/>
+          <w:lang w:val="fr-FR"/>
+        </w:rPr>
+      </w:pPr>
+      <w:r>
+        <w:rPr>
+          <w:rFonts w:ascii="Roboto" w:hAnsi="Roboto"/>
+          <w:color w:val="auto"/>
+          <w:sz w:val="26"/>
+          <w:szCs w:val="26"/>
+          <w:lang w:val="fr-FR"/>
+        </w:rPr>
+        <w:t xml:space="preserve">Comme à la question 1 la variable cadre est une variable qualitative, donc on choisit de la représenter sous forme d’un histogramme. </w:t>
+      </w:r>
+    </w:p>
+    <w:p>
+      <w:pPr>
+        <w:rPr>
+          <w:rFonts w:ascii="Roboto" w:hAnsi="Roboto"/>
+          <w:color w:val="auto"/>
+          <w:sz w:val="26"/>
+          <w:szCs w:val="26"/>
+          <w:lang w:val="fr-FR"/>
+        </w:rPr>
+      </w:pPr>
+      <w:r>
+        <w:rPr>
+          <w:rFonts w:ascii="Roboto" w:hAnsi="Roboto"/>
+          <w:color w:val="auto"/>
+          <w:sz w:val="26"/>
+          <w:szCs w:val="26"/>
+          <w:lang w:val="fr-FR"/>
+        </w:rPr>
+        <w:t xml:space="preserve">Voici les deux histogrammes obtenus : </w:t>
+      </w:r>
+    </w:p>
+    <w:p>
+      <w:pPr>
+        <w:rPr>
+          <w:rFonts w:ascii="Roboto" w:hAnsi="Roboto"/>
+          <w:color w:val="auto"/>
+          <w:sz w:val="26"/>
+          <w:szCs w:val="26"/>
+          <w:lang w:val="fr-FR"/>
+        </w:rPr>
+      </w:pPr>
+      <w:r>
+        <w:rPr>
+          <w:rFonts w:ascii="Roboto" w:hAnsi="Roboto"/>
+          <w:noProof/>
+          <w:color w:val="auto"/>
+          <w:sz w:val="26"/>
+          <w:szCs w:val="26"/>
+          <w:lang w:val="fr-FR" w:eastAsia="fr-FR"/>
+        </w:rPr>
+        <w:lastRenderedPageBreak/>
+        <w:drawing>
+          <wp:inline distT="0" distB="0" distL="0" distR="0">
+            <wp:extent cx="5486400" cy="3451225"/>
+            <wp:effectExtent l="0" t="0" r="0" b="0"/>
+            <wp:docPr id="5" name="Picture 5"/>
+            <wp:cNvGraphicFramePr>
+              <a:graphicFrameLocks xmlns:a="http://schemas.openxmlformats.org/drawingml/2006/main" noChangeAspect="1"/>
+            </wp:cNvGraphicFramePr>
+            <a:graphic xmlns:a="http://schemas.openxmlformats.org/drawingml/2006/main">
+              <a:graphicData uri="http://schemas.openxmlformats.org/drawingml/2006/picture">
+                <pic:pic xmlns:pic="http://schemas.openxmlformats.org/drawingml/2006/picture">
+                  <pic:nvPicPr>
+                    <pic:cNvPr id="5" name="cadres_6_mois.png"/>
+                    <pic:cNvPicPr/>
+                  </pic:nvPicPr>
+                  <pic:blipFill>
+                    <a:blip r:embed="rId13"/>
+                    <a:stretch>
+                      <a:fillRect/>
+                    </a:stretch>
+                  </pic:blipFill>
+                  <pic:spPr>
+                    <a:xfrm>
+                      <a:off x="0" y="0"/>
+                      <a:ext cx="5486400" cy="3451225"/>
+                    </a:xfrm>
+                    <a:prstGeom prst="rect">
+                      <a:avLst/>
+                    </a:prstGeom>
+                  </pic:spPr>
+                </pic:pic>
+              </a:graphicData>
+            </a:graphic>
+          </wp:inline>
+        </w:drawing>
+      </w:r>
+      <w:r>
+        <w:rPr>
+          <w:rFonts w:ascii="Roboto" w:hAnsi="Roboto"/>
+          <w:noProof/>
+          <w:color w:val="auto"/>
+          <w:sz w:val="26"/>
+          <w:szCs w:val="26"/>
+          <w:lang w:val="fr-FR" w:eastAsia="fr-FR"/>
+        </w:rPr>
+        <w:drawing>
+          <wp:inline distT="0" distB="0" distL="0" distR="0">
+            <wp:extent cx="5486400" cy="3451225"/>
+            <wp:effectExtent l="0" t="0" r="0" b="0"/>
+            <wp:docPr id="6" name="Picture 6"/>
+            <wp:cNvGraphicFramePr>
+              <a:graphicFrameLocks xmlns:a="http://schemas.openxmlformats.org/drawingml/2006/main" noChangeAspect="1"/>
+            </wp:cNvGraphicFramePr>
+            <a:graphic xmlns:a="http://schemas.openxmlformats.org/drawingml/2006/main">
+              <a:graphicData uri="http://schemas.openxmlformats.org/drawingml/2006/picture">
+                <pic:pic xmlns:pic="http://schemas.openxmlformats.org/drawingml/2006/picture">
+                  <pic:nvPicPr>
+                    <pic:cNvPr id="6" name="cadres_18_mois.png"/>
+                    <pic:cNvPicPr/>
+                  </pic:nvPicPr>
+                  <pic:blipFill>
+                    <a:blip r:embed="rId14"/>
+                    <a:stretch>
+                      <a:fillRect/>
+                    </a:stretch>
+                  </pic:blipFill>
+                  <pic:spPr>
+                    <a:xfrm>
+                      <a:off x="0" y="0"/>
+                      <a:ext cx="5486400" cy="3451225"/>
+                    </a:xfrm>
+                    <a:prstGeom prst="rect">
+                      <a:avLst/>
+                    </a:prstGeom>
+                  </pic:spPr>
+                </pic:pic>
+              </a:graphicData>
+            </a:graphic>
+          </wp:inline>
+        </w:drawing>
+      </w:r>
+    </w:p>
+    <w:p>
+      <w:pPr>
+        <w:rPr>
+          <w:rFonts w:ascii="Roboto" w:hAnsi="Roboto"/>
+          <w:color w:val="auto"/>
+          <w:sz w:val="26"/>
+          <w:szCs w:val="26"/>
+          <w:lang w:val="fr-FR"/>
+        </w:rPr>
+      </w:pPr>
+      <w:r>
+        <w:rPr>
+          <w:rFonts w:ascii="Roboto" w:hAnsi="Roboto"/>
+          <w:color w:val="auto"/>
+          <w:sz w:val="26"/>
+          <w:szCs w:val="26"/>
+          <w:lang w:val="fr-FR"/>
+        </w:rPr>
+        <w:t xml:space="preserve">Contrairement à la première question les histogrammes ne nous permettent pas de juger directement si le taux de cadres est significativement différent. On va donc se pencher sur la moyenne, après 6 mois on obtient une moyenne de 0.92 et après 18 mois on obtient une </w:t>
+      </w:r>
+      <w:r>
+        <w:rPr>
+          <w:rFonts w:ascii="Roboto" w:hAnsi="Roboto"/>
+          <w:color w:val="auto"/>
+          <w:sz w:val="26"/>
+          <w:szCs w:val="26"/>
+          <w:lang w:val="fr-FR"/>
+        </w:rPr>
+        <w:lastRenderedPageBreak/>
+        <w:t>moyenne de 0.93. On constate donc que même si il y’as 21 individus de plus qui sont cadres après 18mois, le taux de cadre n’augmente pas significativement cela s’explique par le l’augmentation du taux d’activité à 18 mois.</w:t>
+      </w:r>
+      <w:bookmarkStart w:id="5" w:name="_GoBack"/>
+      <w:bookmarkEnd w:id="5"/>
+    </w:p>
     <w:sectPr>
-      <w:footerReference w:type="default" r:id="rId11"/>
-      <w:footerReference w:type="first" r:id="rId12"/>
+      <w:footerReference w:type="default" r:id="rId15"/>
+      <w:footerReference w:type="first" r:id="rId16"/>
       <w:pgSz w:w="12240" w:h="15840"/>
       <w:pgMar w:top="1728" w:right="1800" w:bottom="1440" w:left="1800" w:header="720" w:footer="720" w:gutter="0"/>
       <w:pgNumType w:start="0"/>
@@ -551,7 +909,7 @@
       <w:rPr>
         <w:noProof/>
       </w:rPr>
-      <w:t>1</w:t>
+      <w:t>4</w:t>
     </w:r>
     <w:r>
       <w:fldChar w:fldCharType="end"/>
@@ -2134,7 +2492,7 @@
 </file>
 
 <file path=customXml/itemProps3.xml><?xml version="1.0" encoding="utf-8"?>
-<ds:datastoreItem xmlns:ds="http://schemas.openxmlformats.org/officeDocument/2006/customXml" ds:itemID="{ED1FDE5C-80B7-4051-820D-BAB48C84548D}">
+<ds:datastoreItem xmlns:ds="http://schemas.openxmlformats.org/officeDocument/2006/customXml" ds:itemID="{E3D2E4E9-1019-4D76-B436-4191AFC4C7D5}">
   <ds:schemaRefs>
     <ds:schemaRef ds:uri="http://schemas.openxmlformats.org/officeDocument/2006/bibliography"/>
   </ds:schemaRefs>

</xml_diff>